<commit_message>
updated chat history files
</commit_message>
<xml_diff>
--- a/聊天记录/聊天记录文本新/活动/2021回归短信重逢之歌 没见面纪念日.docx
+++ b/聊天记录/聊天记录文本新/活动/2021回归短信重逢之歌 没见面纪念日.docx
@@ -34,7 +34,7 @@
         <w:adjustRightInd w:val="0"/>
         <w:jc w:val="left"/>
         <w:rPr>
-          <w:rFonts w:ascii="SimSun" w:eastAsia="SimSun" w:hAnsi="SimSun" w:cs="Helvetica"/>
+          <w:rFonts w:ascii="宋体" w:eastAsia="宋体" w:hAnsi="宋体" w:cs="Helvetica"/>
           <w:kern w:val="0"/>
           <w:szCs w:val="21"/>
         </w:rPr>
@@ -42,18 +42,20 @@
       <w:r>
         <w:t>简介:</w:t>
       </w:r>
-      <w:r>
-        <w:rPr>
-          <w:rFonts w:ascii="SimSun" w:eastAsia="SimSun" w:hAnsi="SimSun" w:cs="Helvetica" w:hint="eastAsia"/>
+      <w:proofErr w:type="gramStart"/>
+      <w:r>
+        <w:rPr>
+          <w:rFonts w:ascii="宋体" w:eastAsia="宋体" w:hAnsi="宋体" w:cs="Helvetica" w:hint="eastAsia"/>
           <w:color w:val="7030A0"/>
           <w:kern w:val="0"/>
           <w:szCs w:val="21"/>
         </w:rPr>
         <w:t>查理苏</w:t>
       </w:r>
-      <w:r>
-        <w:rPr>
-          <w:rFonts w:ascii="SimSun" w:eastAsia="SimSun" w:hAnsi="SimSun" w:cs="Helvetica" w:hint="eastAsia"/>
+      <w:proofErr w:type="gramEnd"/>
+      <w:r>
+        <w:rPr>
+          <w:rFonts w:ascii="宋体" w:eastAsia="宋体" w:hAnsi="宋体" w:cs="Helvetica" w:hint="eastAsia"/>
           <w:color w:val="7030A0"/>
           <w:kern w:val="0"/>
           <w:szCs w:val="21"/>
@@ -62,7 +64,7 @@
       </w:r>
       <w:r>
         <w:rPr>
-          <w:rFonts w:ascii="SimSun" w:eastAsia="SimSun" w:hAnsi="SimSun" w:cs="Helvetica"/>
+          <w:rFonts w:ascii="宋体" w:eastAsia="宋体" w:hAnsi="宋体" w:cs="Helvetica"/>
           <w:kern w:val="0"/>
           <w:szCs w:val="21"/>
         </w:rPr>
@@ -90,50 +92,52 @@
         <w:adjustRightInd w:val="0"/>
         <w:jc w:val="left"/>
         <w:rPr>
-          <w:rFonts w:ascii="SimSun" w:eastAsia="SimSun" w:hAnsi="SimSun" w:cs="Helvetica"/>
-          <w:kern w:val="0"/>
-          <w:szCs w:val="21"/>
-        </w:rPr>
-      </w:pPr>
-    </w:p>
-    <w:p>
-      <w:pPr>
-        <w:tabs>
-          <w:tab w:val="left" w:pos="560"/>
-          <w:tab w:val="left" w:pos="1120"/>
-          <w:tab w:val="left" w:pos="1680"/>
-          <w:tab w:val="left" w:pos="2240"/>
-          <w:tab w:val="left" w:pos="2800"/>
-          <w:tab w:val="left" w:pos="3360"/>
-          <w:tab w:val="left" w:pos="3920"/>
-          <w:tab w:val="left" w:pos="4480"/>
-          <w:tab w:val="left" w:pos="5040"/>
-          <w:tab w:val="left" w:pos="5600"/>
-          <w:tab w:val="left" w:pos="6160"/>
-          <w:tab w:val="left" w:pos="6720"/>
-        </w:tabs>
-        <w:autoSpaceDE w:val="0"/>
-        <w:autoSpaceDN w:val="0"/>
-        <w:adjustRightInd w:val="0"/>
-        <w:jc w:val="left"/>
-        <w:rPr>
-          <w:rFonts w:ascii="SimSun" w:eastAsia="SimSun" w:hAnsi="SimSun" w:cs="Helvetica"/>
-          <w:kern w:val="0"/>
-          <w:szCs w:val="21"/>
-        </w:rPr>
-      </w:pPr>
-      <w:r>
-        <w:rPr>
-          <w:rFonts w:ascii="SimSun" w:eastAsia="SimSun" w:hAnsi="SimSun" w:cs="Helvetica" w:hint="eastAsia"/>
+          <w:rFonts w:ascii="宋体" w:eastAsia="宋体" w:hAnsi="宋体" w:cs="Helvetica"/>
+          <w:kern w:val="0"/>
+          <w:szCs w:val="21"/>
+        </w:rPr>
+      </w:pPr>
+    </w:p>
+    <w:p>
+      <w:pPr>
+        <w:tabs>
+          <w:tab w:val="left" w:pos="560"/>
+          <w:tab w:val="left" w:pos="1120"/>
+          <w:tab w:val="left" w:pos="1680"/>
+          <w:tab w:val="left" w:pos="2240"/>
+          <w:tab w:val="left" w:pos="2800"/>
+          <w:tab w:val="left" w:pos="3360"/>
+          <w:tab w:val="left" w:pos="3920"/>
+          <w:tab w:val="left" w:pos="4480"/>
+          <w:tab w:val="left" w:pos="5040"/>
+          <w:tab w:val="left" w:pos="5600"/>
+          <w:tab w:val="left" w:pos="6160"/>
+          <w:tab w:val="left" w:pos="6720"/>
+        </w:tabs>
+        <w:autoSpaceDE w:val="0"/>
+        <w:autoSpaceDN w:val="0"/>
+        <w:adjustRightInd w:val="0"/>
+        <w:jc w:val="left"/>
+        <w:rPr>
+          <w:rFonts w:ascii="宋体" w:eastAsia="宋体" w:hAnsi="宋体" w:cs="Helvetica"/>
+          <w:kern w:val="0"/>
+          <w:szCs w:val="21"/>
+        </w:rPr>
+      </w:pPr>
+      <w:proofErr w:type="gramStart"/>
+      <w:r>
+        <w:rPr>
+          <w:rFonts w:ascii="宋体" w:eastAsia="宋体" w:hAnsi="宋体" w:cs="Helvetica" w:hint="eastAsia"/>
           <w:color w:val="7030A0"/>
           <w:kern w:val="0"/>
           <w:szCs w:val="21"/>
         </w:rPr>
         <w:t>查理苏</w:t>
       </w:r>
-      <w:r>
-        <w:rPr>
-          <w:rFonts w:ascii="SimSun" w:eastAsia="SimSun" w:hAnsi="SimSun" w:cs="Helvetica" w:hint="eastAsia"/>
+      <w:proofErr w:type="gramEnd"/>
+      <w:r>
+        <w:rPr>
+          <w:rFonts w:ascii="宋体" w:eastAsia="宋体" w:hAnsi="宋体" w:cs="Helvetica" w:hint="eastAsia"/>
           <w:color w:val="7030A0"/>
           <w:kern w:val="0"/>
           <w:szCs w:val="21"/>
@@ -162,14 +166,14 @@
         <w:adjustRightInd w:val="0"/>
         <w:jc w:val="left"/>
         <w:rPr>
-          <w:rFonts w:ascii="SimSun" w:eastAsia="SimSun" w:hAnsi="SimSun" w:cs="Helvetica"/>
-          <w:kern w:val="0"/>
-          <w:szCs w:val="21"/>
-        </w:rPr>
-      </w:pPr>
-      <w:r>
-        <w:rPr>
-          <w:rFonts w:ascii="SimSun" w:eastAsia="SimSun" w:hAnsi="SimSun" w:cs="Helvetica"/>
+          <w:rFonts w:ascii="宋体" w:eastAsia="宋体" w:hAnsi="宋体" w:cs="Helvetica"/>
+          <w:kern w:val="0"/>
+          <w:szCs w:val="21"/>
+        </w:rPr>
+      </w:pPr>
+      <w:r>
+        <w:rPr>
+          <w:rFonts w:ascii="宋体" w:eastAsia="宋体" w:hAnsi="宋体" w:cs="Helvetica"/>
           <w:kern w:val="0"/>
           <w:szCs w:val="21"/>
         </w:rPr>
@@ -197,14 +201,14 @@
         <w:adjustRightInd w:val="0"/>
         <w:jc w:val="left"/>
         <w:rPr>
-          <w:rFonts w:ascii="SimSun" w:eastAsia="SimSun" w:hAnsi="SimSun" w:cs="Helvetica"/>
-          <w:kern w:val="0"/>
-          <w:szCs w:val="21"/>
-        </w:rPr>
-      </w:pPr>
-      <w:r>
-        <w:rPr>
-          <w:rFonts w:ascii="SimSun" w:eastAsia="SimSun" w:hAnsi="SimSun" w:cs="Helvetica"/>
+          <w:rFonts w:ascii="宋体" w:eastAsia="宋体" w:hAnsi="宋体" w:cs="Helvetica"/>
+          <w:kern w:val="0"/>
+          <w:szCs w:val="21"/>
+        </w:rPr>
+      </w:pPr>
+      <w:r>
+        <w:rPr>
+          <w:rFonts w:ascii="宋体" w:eastAsia="宋体" w:hAnsi="宋体" w:cs="Helvetica"/>
           <w:kern w:val="0"/>
           <w:szCs w:val="21"/>
         </w:rPr>
@@ -212,7 +216,7 @@
       </w:r>
       <w:r>
         <w:rPr>
-          <w:rFonts w:ascii="SimSun" w:eastAsia="SimSun" w:hAnsi="SimSun" w:cs="Helvetica" w:hint="eastAsia"/>
+          <w:rFonts w:ascii="宋体" w:eastAsia="宋体" w:hAnsi="宋体" w:cs="Helvetica" w:hint="eastAsia"/>
           <w:kern w:val="0"/>
           <w:szCs w:val="21"/>
         </w:rPr>
@@ -220,7 +224,7 @@
       </w:r>
       <w:r>
         <w:rPr>
-          <w:rFonts w:ascii="SimSun" w:eastAsia="SimSun" w:hAnsi="SimSun" w:cs="Helvetica"/>
+          <w:rFonts w:ascii="宋体" w:eastAsia="宋体" w:hAnsi="宋体" w:cs="Helvetica"/>
           <w:kern w:val="0"/>
           <w:szCs w:val="21"/>
         </w:rPr>
@@ -248,14 +252,14 @@
         <w:adjustRightInd w:val="0"/>
         <w:jc w:val="left"/>
         <w:rPr>
-          <w:rFonts w:ascii="SimSun" w:eastAsia="SimSun" w:hAnsi="SimSun" w:cs="Helvetica"/>
-          <w:kern w:val="0"/>
-          <w:szCs w:val="21"/>
-        </w:rPr>
-      </w:pPr>
-      <w:r>
-        <w:rPr>
-          <w:rFonts w:ascii="SimSun" w:eastAsia="SimSun" w:hAnsi="SimSun" w:cs="Helvetica"/>
+          <w:rFonts w:ascii="宋体" w:eastAsia="宋体" w:hAnsi="宋体" w:cs="Helvetica"/>
+          <w:kern w:val="0"/>
+          <w:szCs w:val="21"/>
+        </w:rPr>
+      </w:pPr>
+      <w:r>
+        <w:rPr>
+          <w:rFonts w:ascii="宋体" w:eastAsia="宋体" w:hAnsi="宋体" w:cs="Helvetica"/>
           <w:kern w:val="0"/>
           <w:szCs w:val="21"/>
         </w:rPr>
@@ -283,65 +287,49 @@
         <w:adjustRightInd w:val="0"/>
         <w:jc w:val="left"/>
         <w:rPr>
-          <w:rFonts w:ascii="SimSun" w:eastAsia="SimSun" w:hAnsi="SimSun" w:cs="Helvetica"/>
-          <w:kern w:val="0"/>
-          <w:szCs w:val="21"/>
-        </w:rPr>
-      </w:pPr>
-      <w:r>
-        <w:rPr>
-          <w:rFonts w:ascii="SimSun" w:eastAsia="SimSun" w:hAnsi="SimSun" w:cs="Helvetica" w:hint="eastAsia"/>
-          <w:kern w:val="0"/>
-          <w:szCs w:val="21"/>
-        </w:rPr>
-        <w:t>照片:</w:t>
-      </w:r>
-      <w:r>
-        <w:rPr>
-          <w:rFonts w:ascii="SimSun" w:eastAsia="SimSun" w:hAnsi="SimSun" w:cs="Helvetica" w:hint="eastAsia"/>
-          <w:kern w:val="0"/>
-          <w:szCs w:val="21"/>
-        </w:rPr>
-        <w:t>红包</w:t>
-      </w:r>
-      <w:r>
-        <w:rPr>
-          <w:rFonts w:ascii="SimSun" w:eastAsia="SimSun" w:hAnsi="SimSun" w:cs="Helvetica" w:hint="eastAsia"/>
-          <w:kern w:val="0"/>
-          <w:szCs w:val="21"/>
-        </w:rPr>
-        <w:t>恭喜发财</w:t>
-      </w:r>
-    </w:p>
-    <w:p>
-      <w:pPr>
-        <w:tabs>
-          <w:tab w:val="left" w:pos="560"/>
-          <w:tab w:val="left" w:pos="1120"/>
-          <w:tab w:val="left" w:pos="1680"/>
-          <w:tab w:val="left" w:pos="2240"/>
-          <w:tab w:val="left" w:pos="2800"/>
-          <w:tab w:val="left" w:pos="3360"/>
-          <w:tab w:val="left" w:pos="3920"/>
-          <w:tab w:val="left" w:pos="4480"/>
-          <w:tab w:val="left" w:pos="5040"/>
-          <w:tab w:val="left" w:pos="5600"/>
-          <w:tab w:val="left" w:pos="6160"/>
-          <w:tab w:val="left" w:pos="6720"/>
-        </w:tabs>
-        <w:autoSpaceDE w:val="0"/>
-        <w:autoSpaceDN w:val="0"/>
-        <w:adjustRightInd w:val="0"/>
-        <w:jc w:val="left"/>
-        <w:rPr>
-          <w:rFonts w:ascii="SimSun" w:eastAsia="SimSun" w:hAnsi="SimSun" w:cs="Helvetica"/>
-          <w:kern w:val="0"/>
-          <w:szCs w:val="21"/>
-        </w:rPr>
-      </w:pPr>
-      <w:r>
-        <w:rPr>
-          <w:rFonts w:ascii="SimSun" w:eastAsia="SimSun" w:hAnsi="SimSun" w:cs="Helvetica"/>
+          <w:rFonts w:ascii="宋体" w:eastAsia="宋体" w:hAnsi="宋体" w:cs="Helvetica"/>
+          <w:kern w:val="0"/>
+          <w:szCs w:val="21"/>
+        </w:rPr>
+      </w:pPr>
+      <w:r>
+        <w:rPr>
+          <w:rFonts w:ascii="宋体" w:eastAsia="宋体" w:hAnsi="宋体" w:cs="Helvetica" w:hint="eastAsia"/>
+          <w:kern w:val="0"/>
+          <w:szCs w:val="21"/>
+        </w:rPr>
+        <w:t>照片:恭喜发财</w:t>
+      </w:r>
+    </w:p>
+    <w:p>
+      <w:pPr>
+        <w:tabs>
+          <w:tab w:val="left" w:pos="560"/>
+          <w:tab w:val="left" w:pos="1120"/>
+          <w:tab w:val="left" w:pos="1680"/>
+          <w:tab w:val="left" w:pos="2240"/>
+          <w:tab w:val="left" w:pos="2800"/>
+          <w:tab w:val="left" w:pos="3360"/>
+          <w:tab w:val="left" w:pos="3920"/>
+          <w:tab w:val="left" w:pos="4480"/>
+          <w:tab w:val="left" w:pos="5040"/>
+          <w:tab w:val="left" w:pos="5600"/>
+          <w:tab w:val="left" w:pos="6160"/>
+          <w:tab w:val="left" w:pos="6720"/>
+        </w:tabs>
+        <w:autoSpaceDE w:val="0"/>
+        <w:autoSpaceDN w:val="0"/>
+        <w:adjustRightInd w:val="0"/>
+        <w:jc w:val="left"/>
+        <w:rPr>
+          <w:rFonts w:ascii="宋体" w:eastAsia="宋体" w:hAnsi="宋体" w:cs="Helvetica"/>
+          <w:kern w:val="0"/>
+          <w:szCs w:val="21"/>
+        </w:rPr>
+      </w:pPr>
+      <w:r>
+        <w:rPr>
+          <w:rFonts w:ascii="宋体" w:eastAsia="宋体" w:hAnsi="宋体" w:cs="Helvetica"/>
           <w:kern w:val="0"/>
           <w:szCs w:val="21"/>
         </w:rPr>
@@ -369,49 +357,77 @@
         <w:adjustRightInd w:val="0"/>
         <w:jc w:val="left"/>
         <w:rPr>
-          <w:rFonts w:ascii="SimSun" w:eastAsia="SimSun" w:hAnsi="SimSun" w:cs="Helvetica"/>
-          <w:kern w:val="0"/>
-          <w:szCs w:val="21"/>
-        </w:rPr>
-      </w:pPr>
-      <w:r>
-        <w:rPr>
-          <w:rFonts w:ascii="SimSun" w:eastAsia="SimSun" w:hAnsi="SimSun" w:cs="Helvetica"/>
-          <w:kern w:val="0"/>
-          <w:szCs w:val="21"/>
-        </w:rPr>
-        <w:t>唤有一个事业心太强的末婚妻是什么样的体验，要不我现在就坐私人飞机飞过去。</w:t>
-      </w:r>
-    </w:p>
-    <w:p>
-      <w:pPr>
-        <w:tabs>
-          <w:tab w:val="left" w:pos="560"/>
-          <w:tab w:val="left" w:pos="1120"/>
-          <w:tab w:val="left" w:pos="1680"/>
-          <w:tab w:val="left" w:pos="2240"/>
-          <w:tab w:val="left" w:pos="2800"/>
-          <w:tab w:val="left" w:pos="3360"/>
-          <w:tab w:val="left" w:pos="3920"/>
-          <w:tab w:val="left" w:pos="4480"/>
-          <w:tab w:val="left" w:pos="5040"/>
-          <w:tab w:val="left" w:pos="5600"/>
-          <w:tab w:val="left" w:pos="6160"/>
-          <w:tab w:val="left" w:pos="6720"/>
-        </w:tabs>
-        <w:autoSpaceDE w:val="0"/>
-        <w:autoSpaceDN w:val="0"/>
-        <w:adjustRightInd w:val="0"/>
-        <w:jc w:val="left"/>
-        <w:rPr>
-          <w:rFonts w:ascii="SimSun" w:eastAsia="SimSun" w:hAnsi="SimSun" w:cs="Helvetica"/>
-          <w:kern w:val="0"/>
-          <w:szCs w:val="21"/>
-        </w:rPr>
-      </w:pPr>
-      <w:r>
-        <w:rPr>
-          <w:rFonts w:ascii="SimSun" w:eastAsia="SimSun" w:hAnsi="SimSun" w:cs="Helvetica" w:hint="eastAsia"/>
+          <w:rFonts w:ascii="宋体" w:eastAsia="宋体" w:hAnsi="宋体" w:cs="Helvetica"/>
+          <w:kern w:val="0"/>
+          <w:szCs w:val="21"/>
+        </w:rPr>
+      </w:pPr>
+      <w:proofErr w:type="gramStart"/>
+      <w:r>
+        <w:rPr>
+          <w:rFonts w:ascii="宋体" w:eastAsia="宋体" w:hAnsi="宋体" w:cs="Helvetica"/>
+          <w:kern w:val="0"/>
+          <w:szCs w:val="21"/>
+        </w:rPr>
+        <w:t>唤有一个</w:t>
+      </w:r>
+      <w:proofErr w:type="gramEnd"/>
+      <w:r>
+        <w:rPr>
+          <w:rFonts w:ascii="宋体" w:eastAsia="宋体" w:hAnsi="宋体" w:cs="Helvetica"/>
+          <w:kern w:val="0"/>
+          <w:szCs w:val="21"/>
+        </w:rPr>
+        <w:t>事业心太强的</w:t>
+      </w:r>
+      <w:proofErr w:type="gramStart"/>
+      <w:r>
+        <w:rPr>
+          <w:rFonts w:ascii="宋体" w:eastAsia="宋体" w:hAnsi="宋体" w:cs="Helvetica"/>
+          <w:kern w:val="0"/>
+          <w:szCs w:val="21"/>
+        </w:rPr>
+        <w:t>末婚妻</w:t>
+      </w:r>
+      <w:proofErr w:type="gramEnd"/>
+      <w:r>
+        <w:rPr>
+          <w:rFonts w:ascii="宋体" w:eastAsia="宋体" w:hAnsi="宋体" w:cs="Helvetica"/>
+          <w:kern w:val="0"/>
+          <w:szCs w:val="21"/>
+        </w:rPr>
+        <w:t>是什么样的体验，要不我现在就坐私人飞机飞过去。</w:t>
+      </w:r>
+    </w:p>
+    <w:p>
+      <w:pPr>
+        <w:tabs>
+          <w:tab w:val="left" w:pos="560"/>
+          <w:tab w:val="left" w:pos="1120"/>
+          <w:tab w:val="left" w:pos="1680"/>
+          <w:tab w:val="left" w:pos="2240"/>
+          <w:tab w:val="left" w:pos="2800"/>
+          <w:tab w:val="left" w:pos="3360"/>
+          <w:tab w:val="left" w:pos="3920"/>
+          <w:tab w:val="left" w:pos="4480"/>
+          <w:tab w:val="left" w:pos="5040"/>
+          <w:tab w:val="left" w:pos="5600"/>
+          <w:tab w:val="left" w:pos="6160"/>
+          <w:tab w:val="left" w:pos="6720"/>
+        </w:tabs>
+        <w:autoSpaceDE w:val="0"/>
+        <w:autoSpaceDN w:val="0"/>
+        <w:adjustRightInd w:val="0"/>
+        <w:jc w:val="left"/>
+        <w:rPr>
+          <w:rFonts w:ascii="宋体" w:eastAsia="宋体" w:hAnsi="宋体" w:cs="Helvetica"/>
+          <w:kern w:val="0"/>
+          <w:szCs w:val="21"/>
+        </w:rPr>
+      </w:pPr>
+      <w:r>
+        <w:rPr>
+          <w:rFonts w:ascii="宋体" w:eastAsia="宋体" w:hAnsi="宋体" w:cs="Helvetica" w:hint="eastAsia"/>
           <w:kern w:val="0"/>
           <w:szCs w:val="21"/>
         </w:rPr>
@@ -419,7 +435,7 @@
       </w:r>
       <w:r>
         <w:rPr>
-          <w:rFonts w:ascii="SimSun" w:eastAsia="SimSun" w:hAnsi="SimSun" w:cs="Helvetica"/>
+          <w:rFonts w:ascii="宋体" w:eastAsia="宋体" w:hAnsi="宋体" w:cs="Helvetica"/>
           <w:kern w:val="0"/>
           <w:szCs w:val="21"/>
         </w:rPr>
@@ -447,65 +463,49 @@
         <w:adjustRightInd w:val="0"/>
         <w:jc w:val="left"/>
         <w:rPr>
-          <w:rFonts w:ascii="SimSun" w:eastAsia="SimSun" w:hAnsi="SimSun" w:cs="Helvetica"/>
-          <w:kern w:val="0"/>
-          <w:szCs w:val="21"/>
-        </w:rPr>
-      </w:pPr>
-      <w:r>
-        <w:rPr>
-          <w:rFonts w:ascii="SimSun" w:eastAsia="SimSun" w:hAnsi="SimSun" w:cs="Helvetica" w:hint="eastAsia"/>
-          <w:kern w:val="0"/>
-          <w:szCs w:val="21"/>
-        </w:rPr>
-        <w:t>照片:</w:t>
-      </w:r>
-      <w:r>
-        <w:rPr>
-          <w:rFonts w:ascii="SimSun" w:eastAsia="SimSun" w:hAnsi="SimSun" w:cs="Helvetica" w:hint="eastAsia"/>
-          <w:kern w:val="0"/>
-          <w:szCs w:val="21"/>
-        </w:rPr>
-        <w:t>红包</w:t>
-      </w:r>
-      <w:r>
-        <w:rPr>
-          <w:rFonts w:ascii="SimSun" w:eastAsia="SimSun" w:hAnsi="SimSun" w:cs="Helvetica" w:hint="eastAsia"/>
-          <w:kern w:val="0"/>
-          <w:szCs w:val="21"/>
-        </w:rPr>
-        <w:t>恭喜发财</w:t>
-      </w:r>
-    </w:p>
-    <w:p>
-      <w:pPr>
-        <w:tabs>
-          <w:tab w:val="left" w:pos="560"/>
-          <w:tab w:val="left" w:pos="1120"/>
-          <w:tab w:val="left" w:pos="1680"/>
-          <w:tab w:val="left" w:pos="2240"/>
-          <w:tab w:val="left" w:pos="2800"/>
-          <w:tab w:val="left" w:pos="3360"/>
-          <w:tab w:val="left" w:pos="3920"/>
-          <w:tab w:val="left" w:pos="4480"/>
-          <w:tab w:val="left" w:pos="5040"/>
-          <w:tab w:val="left" w:pos="5600"/>
-          <w:tab w:val="left" w:pos="6160"/>
-          <w:tab w:val="left" w:pos="6720"/>
-        </w:tabs>
-        <w:autoSpaceDE w:val="0"/>
-        <w:autoSpaceDN w:val="0"/>
-        <w:adjustRightInd w:val="0"/>
-        <w:jc w:val="left"/>
-        <w:rPr>
-          <w:rFonts w:ascii="SimSun" w:eastAsia="SimSun" w:hAnsi="SimSun" w:cs="Helvetica"/>
-          <w:kern w:val="0"/>
-          <w:szCs w:val="21"/>
-        </w:rPr>
-      </w:pPr>
-      <w:r>
-        <w:rPr>
-          <w:rFonts w:ascii="SimSun" w:eastAsia="SimSun" w:hAnsi="SimSun" w:cs="Helvetica"/>
+          <w:rFonts w:ascii="宋体" w:eastAsia="宋体" w:hAnsi="宋体" w:cs="Helvetica"/>
+          <w:kern w:val="0"/>
+          <w:szCs w:val="21"/>
+        </w:rPr>
+      </w:pPr>
+      <w:r>
+        <w:rPr>
+          <w:rFonts w:ascii="宋体" w:eastAsia="宋体" w:hAnsi="宋体" w:cs="Helvetica" w:hint="eastAsia"/>
+          <w:kern w:val="0"/>
+          <w:szCs w:val="21"/>
+        </w:rPr>
+        <w:t>照片:恭喜发财</w:t>
+      </w:r>
+    </w:p>
+    <w:p>
+      <w:pPr>
+        <w:tabs>
+          <w:tab w:val="left" w:pos="560"/>
+          <w:tab w:val="left" w:pos="1120"/>
+          <w:tab w:val="left" w:pos="1680"/>
+          <w:tab w:val="left" w:pos="2240"/>
+          <w:tab w:val="left" w:pos="2800"/>
+          <w:tab w:val="left" w:pos="3360"/>
+          <w:tab w:val="left" w:pos="3920"/>
+          <w:tab w:val="left" w:pos="4480"/>
+          <w:tab w:val="left" w:pos="5040"/>
+          <w:tab w:val="left" w:pos="5600"/>
+          <w:tab w:val="left" w:pos="6160"/>
+          <w:tab w:val="left" w:pos="6720"/>
+        </w:tabs>
+        <w:autoSpaceDE w:val="0"/>
+        <w:autoSpaceDN w:val="0"/>
+        <w:adjustRightInd w:val="0"/>
+        <w:jc w:val="left"/>
+        <w:rPr>
+          <w:rFonts w:ascii="宋体" w:eastAsia="宋体" w:hAnsi="宋体" w:cs="Helvetica"/>
+          <w:kern w:val="0"/>
+          <w:szCs w:val="21"/>
+        </w:rPr>
+      </w:pPr>
+      <w:r>
+        <w:rPr>
+          <w:rFonts w:ascii="宋体" w:eastAsia="宋体" w:hAnsi="宋体" w:cs="Helvetica"/>
           <w:kern w:val="0"/>
           <w:szCs w:val="21"/>
         </w:rPr>
@@ -533,31 +533,54 @@
         <w:adjustRightInd w:val="0"/>
         <w:jc w:val="left"/>
         <w:rPr>
-          <w:rFonts w:ascii="SimSun" w:eastAsia="SimSun" w:hAnsi="SimSun" w:cs="Helvetica"/>
-          <w:kern w:val="0"/>
-          <w:szCs w:val="21"/>
-        </w:rPr>
-      </w:pPr>
-    </w:p>
-    <w:p>
-      <w:pPr>
-        <w:jc w:val="left"/>
-        <w:rPr>
-          <w:rFonts w:ascii="SimSun" w:eastAsia="SimSun" w:hAnsi="SimSun" w:cs="SimSun"/>
-          <w:color w:val="70AD47" w:themeColor="accent6"/>
-        </w:rPr>
-      </w:pPr>
-      <w:r>
-        <w:rPr>
-          <w:rFonts w:ascii="SimSun" w:eastAsia="SimSun" w:hAnsi="SimSun" w:cs="SimSun" w:hint="eastAsia"/>
-          <w:color w:val="70AD47" w:themeColor="accent6"/>
-        </w:rPr>
-        <w:t>区域开始</w:t>
-      </w:r>
-      <w:r>
-        <w:rPr>
-          <w:rFonts w:ascii="SimSun" w:eastAsia="SimSun" w:hAnsi="SimSun" w:cs="SimSun" w:hint="eastAsia"/>
-          <w:color w:val="70AD47" w:themeColor="accent6"/>
+          <w:rFonts w:ascii="宋体" w:eastAsia="宋体" w:hAnsi="宋体" w:cs="Helvetica"/>
+          <w:kern w:val="0"/>
+          <w:szCs w:val="21"/>
+        </w:rPr>
+      </w:pPr>
+    </w:p>
+    <w:p>
+      <w:pPr>
+        <w:tabs>
+          <w:tab w:val="left" w:pos="560"/>
+          <w:tab w:val="left" w:pos="1120"/>
+          <w:tab w:val="left" w:pos="1680"/>
+          <w:tab w:val="left" w:pos="2240"/>
+          <w:tab w:val="left" w:pos="2800"/>
+          <w:tab w:val="left" w:pos="3360"/>
+          <w:tab w:val="left" w:pos="3920"/>
+          <w:tab w:val="left" w:pos="4480"/>
+          <w:tab w:val="left" w:pos="5040"/>
+          <w:tab w:val="left" w:pos="5600"/>
+          <w:tab w:val="left" w:pos="6160"/>
+          <w:tab w:val="left" w:pos="6720"/>
+        </w:tabs>
+        <w:autoSpaceDE w:val="0"/>
+        <w:autoSpaceDN w:val="0"/>
+        <w:adjustRightInd w:val="0"/>
+        <w:jc w:val="left"/>
+        <w:rPr>
+          <w:rFonts w:ascii="宋体" w:eastAsia="宋体" w:hAnsi="宋体" w:cs="Helvetica"/>
+          <w:color w:val="FF0000"/>
+          <w:kern w:val="0"/>
+          <w:szCs w:val="21"/>
+        </w:rPr>
+      </w:pPr>
+      <w:r>
+        <w:rPr>
+          <w:rFonts w:ascii="宋体" w:eastAsia="宋体" w:hAnsi="宋体" w:cs="Helvetica" w:hint="eastAsia"/>
+          <w:color w:val="FF0000"/>
+          <w:kern w:val="0"/>
+          <w:szCs w:val="21"/>
+        </w:rPr>
+        <w:t>我</w:t>
+      </w:r>
+      <w:r>
+        <w:rPr>
+          <w:rFonts w:ascii="宋体" w:eastAsia="宋体" w:hAnsi="宋体" w:cs="Helvetica" w:hint="eastAsia"/>
+          <w:color w:val="FF0000"/>
+          <w:kern w:val="0"/>
+          <w:szCs w:val="21"/>
         </w:rPr>
         <w:t>:</w:t>
       </w:r>
@@ -583,7 +606,213 @@
         <w:adjustRightInd w:val="0"/>
         <w:jc w:val="left"/>
         <w:rPr>
-          <w:rFonts w:ascii="SimSun" w:eastAsia="SimSun" w:hAnsi="SimSun" w:cs="Helvetica"/>
+          <w:rFonts w:ascii="宋体" w:eastAsia="宋体" w:hAnsi="宋体" w:cs="Helvetica"/>
+          <w:kern w:val="0"/>
+          <w:szCs w:val="21"/>
+        </w:rPr>
+      </w:pPr>
+      <w:r>
+        <w:rPr>
+          <w:rFonts w:ascii="宋体" w:eastAsia="宋体" w:hAnsi="宋体" w:cs="Helvetica"/>
+          <w:kern w:val="0"/>
+          <w:szCs w:val="21"/>
+        </w:rPr>
+        <w:t>查医生辛苦了，我回来啦。</w:t>
+      </w:r>
+    </w:p>
+    <w:p>
+      <w:pPr>
+        <w:tabs>
+          <w:tab w:val="left" w:pos="560"/>
+          <w:tab w:val="left" w:pos="1120"/>
+          <w:tab w:val="left" w:pos="1680"/>
+          <w:tab w:val="left" w:pos="2240"/>
+          <w:tab w:val="left" w:pos="2800"/>
+          <w:tab w:val="left" w:pos="3360"/>
+          <w:tab w:val="left" w:pos="3920"/>
+          <w:tab w:val="left" w:pos="4480"/>
+          <w:tab w:val="left" w:pos="5040"/>
+          <w:tab w:val="left" w:pos="5600"/>
+          <w:tab w:val="left" w:pos="6160"/>
+          <w:tab w:val="left" w:pos="6720"/>
+        </w:tabs>
+        <w:autoSpaceDE w:val="0"/>
+        <w:autoSpaceDN w:val="0"/>
+        <w:adjustRightInd w:val="0"/>
+        <w:jc w:val="left"/>
+        <w:rPr>
+          <w:rFonts w:ascii="宋体" w:eastAsia="宋体" w:hAnsi="宋体" w:cs="Helvetica"/>
+          <w:kern w:val="0"/>
+          <w:szCs w:val="21"/>
+        </w:rPr>
+      </w:pPr>
+    </w:p>
+    <w:p>
+      <w:pPr>
+        <w:tabs>
+          <w:tab w:val="left" w:pos="560"/>
+          <w:tab w:val="left" w:pos="1120"/>
+          <w:tab w:val="left" w:pos="1680"/>
+          <w:tab w:val="left" w:pos="2240"/>
+          <w:tab w:val="left" w:pos="2800"/>
+          <w:tab w:val="left" w:pos="3360"/>
+          <w:tab w:val="left" w:pos="3920"/>
+          <w:tab w:val="left" w:pos="4480"/>
+          <w:tab w:val="left" w:pos="5040"/>
+          <w:tab w:val="left" w:pos="5600"/>
+          <w:tab w:val="left" w:pos="6160"/>
+          <w:tab w:val="left" w:pos="6720"/>
+        </w:tabs>
+        <w:autoSpaceDE w:val="0"/>
+        <w:autoSpaceDN w:val="0"/>
+        <w:adjustRightInd w:val="0"/>
+        <w:jc w:val="left"/>
+        <w:rPr>
+          <w:rFonts w:ascii="宋体" w:eastAsia="宋体" w:hAnsi="宋体" w:cs="Helvetica"/>
+          <w:kern w:val="0"/>
+          <w:szCs w:val="21"/>
+        </w:rPr>
+      </w:pPr>
+      <w:proofErr w:type="gramStart"/>
+      <w:r>
+        <w:rPr>
+          <w:rFonts w:ascii="宋体" w:eastAsia="宋体" w:hAnsi="宋体" w:cs="Helvetica" w:hint="eastAsia"/>
+          <w:color w:val="7030A0"/>
+          <w:kern w:val="0"/>
+          <w:szCs w:val="21"/>
+        </w:rPr>
+        <w:t>查理苏</w:t>
+      </w:r>
+      <w:proofErr w:type="gramEnd"/>
+      <w:r>
+        <w:rPr>
+          <w:rFonts w:ascii="宋体" w:eastAsia="宋体" w:hAnsi="宋体" w:cs="Helvetica" w:hint="eastAsia"/>
+          <w:color w:val="7030A0"/>
+          <w:kern w:val="0"/>
+          <w:szCs w:val="21"/>
+        </w:rPr>
+        <w:t>:</w:t>
+      </w:r>
+    </w:p>
+    <w:p>
+      <w:pPr>
+        <w:tabs>
+          <w:tab w:val="left" w:pos="560"/>
+          <w:tab w:val="left" w:pos="1120"/>
+          <w:tab w:val="left" w:pos="1680"/>
+          <w:tab w:val="left" w:pos="2240"/>
+          <w:tab w:val="left" w:pos="2800"/>
+          <w:tab w:val="left" w:pos="3360"/>
+          <w:tab w:val="left" w:pos="3920"/>
+          <w:tab w:val="left" w:pos="4480"/>
+          <w:tab w:val="left" w:pos="5040"/>
+          <w:tab w:val="left" w:pos="5600"/>
+          <w:tab w:val="left" w:pos="6160"/>
+          <w:tab w:val="left" w:pos="6720"/>
+        </w:tabs>
+        <w:autoSpaceDE w:val="0"/>
+        <w:autoSpaceDN w:val="0"/>
+        <w:adjustRightInd w:val="0"/>
+        <w:jc w:val="left"/>
+        <w:rPr>
+          <w:rFonts w:ascii="宋体" w:eastAsia="宋体" w:hAnsi="宋体" w:cs="Helvetica"/>
+          <w:kern w:val="0"/>
+          <w:szCs w:val="21"/>
+        </w:rPr>
+      </w:pPr>
+      <w:r>
+        <w:rPr>
+          <w:rFonts w:ascii="宋体" w:eastAsia="宋体" w:hAnsi="宋体" w:cs="Helvetica"/>
+          <w:kern w:val="0"/>
+          <w:szCs w:val="21"/>
+        </w:rPr>
+        <w:t>还以为要更久呢。</w:t>
+      </w:r>
+    </w:p>
+    <w:p>
+      <w:pPr>
+        <w:tabs>
+          <w:tab w:val="left" w:pos="560"/>
+          <w:tab w:val="left" w:pos="1120"/>
+          <w:tab w:val="left" w:pos="1680"/>
+          <w:tab w:val="left" w:pos="2240"/>
+          <w:tab w:val="left" w:pos="2800"/>
+          <w:tab w:val="left" w:pos="3360"/>
+          <w:tab w:val="left" w:pos="3920"/>
+          <w:tab w:val="left" w:pos="4480"/>
+          <w:tab w:val="left" w:pos="5040"/>
+          <w:tab w:val="left" w:pos="5600"/>
+          <w:tab w:val="left" w:pos="6160"/>
+          <w:tab w:val="left" w:pos="6720"/>
+        </w:tabs>
+        <w:autoSpaceDE w:val="0"/>
+        <w:autoSpaceDN w:val="0"/>
+        <w:adjustRightInd w:val="0"/>
+        <w:jc w:val="left"/>
+        <w:rPr>
+          <w:rFonts w:ascii="宋体" w:eastAsia="宋体" w:hAnsi="宋体" w:cs="Helvetica"/>
+          <w:kern w:val="0"/>
+          <w:szCs w:val="21"/>
+        </w:rPr>
+      </w:pPr>
+      <w:r>
+        <w:rPr>
+          <w:rFonts w:ascii="宋体" w:eastAsia="宋体" w:hAnsi="宋体" w:cs="Helvetica"/>
+          <w:kern w:val="0"/>
+          <w:szCs w:val="21"/>
+        </w:rPr>
+        <w:t>果然是抑制不住对我的思念了。</w:t>
+      </w:r>
+    </w:p>
+    <w:p>
+      <w:pPr>
+        <w:tabs>
+          <w:tab w:val="left" w:pos="560"/>
+          <w:tab w:val="left" w:pos="1120"/>
+          <w:tab w:val="left" w:pos="1680"/>
+          <w:tab w:val="left" w:pos="2240"/>
+          <w:tab w:val="left" w:pos="2800"/>
+          <w:tab w:val="left" w:pos="3360"/>
+          <w:tab w:val="left" w:pos="3920"/>
+          <w:tab w:val="left" w:pos="4480"/>
+          <w:tab w:val="left" w:pos="5040"/>
+          <w:tab w:val="left" w:pos="5600"/>
+          <w:tab w:val="left" w:pos="6160"/>
+          <w:tab w:val="left" w:pos="6720"/>
+        </w:tabs>
+        <w:autoSpaceDE w:val="0"/>
+        <w:autoSpaceDN w:val="0"/>
+        <w:adjustRightInd w:val="0"/>
+        <w:jc w:val="left"/>
+        <w:rPr>
+          <w:rFonts w:ascii="宋体" w:eastAsia="宋体" w:hAnsi="宋体" w:cs="Helvetica"/>
+          <w:kern w:val="0"/>
+          <w:szCs w:val="21"/>
+        </w:rPr>
+      </w:pPr>
+    </w:p>
+    <w:p>
+      <w:pPr>
+        <w:tabs>
+          <w:tab w:val="left" w:pos="560"/>
+          <w:tab w:val="left" w:pos="1120"/>
+          <w:tab w:val="left" w:pos="1680"/>
+          <w:tab w:val="left" w:pos="2240"/>
+          <w:tab w:val="left" w:pos="2800"/>
+          <w:tab w:val="left" w:pos="3360"/>
+          <w:tab w:val="left" w:pos="3920"/>
+          <w:tab w:val="left" w:pos="4480"/>
+          <w:tab w:val="left" w:pos="5040"/>
+          <w:tab w:val="left" w:pos="5600"/>
+          <w:tab w:val="left" w:pos="6160"/>
+          <w:tab w:val="left" w:pos="6720"/>
+        </w:tabs>
+        <w:autoSpaceDE w:val="0"/>
+        <w:autoSpaceDN w:val="0"/>
+        <w:adjustRightInd w:val="0"/>
+        <w:jc w:val="left"/>
+        <w:rPr>
+          <w:rFonts w:ascii="宋体" w:eastAsia="宋体" w:hAnsi="宋体" w:cs="Helvetica"/>
           <w:color w:val="FF0000"/>
           <w:kern w:val="0"/>
           <w:szCs w:val="21"/>
@@ -591,7 +820,7 @@
       </w:pPr>
       <w:r>
         <w:rPr>
-          <w:rFonts w:ascii="SimSun" w:eastAsia="SimSun" w:hAnsi="SimSun" w:cs="Helvetica" w:hint="eastAsia"/>
+          <w:rFonts w:ascii="宋体" w:eastAsia="宋体" w:hAnsi="宋体" w:cs="Helvetica" w:hint="eastAsia"/>
           <w:color w:val="FF0000"/>
           <w:kern w:val="0"/>
           <w:szCs w:val="21"/>
@@ -600,7 +829,7 @@
       </w:r>
       <w:r>
         <w:rPr>
-          <w:rFonts w:ascii="SimSun" w:eastAsia="SimSun" w:hAnsi="SimSun" w:cs="Helvetica" w:hint="eastAsia"/>
+          <w:rFonts w:ascii="宋体" w:eastAsia="宋体" w:hAnsi="宋体" w:cs="Helvetica" w:hint="eastAsia"/>
           <w:color w:val="FF0000"/>
           <w:kern w:val="0"/>
           <w:szCs w:val="21"/>
@@ -629,85 +858,96 @@
         <w:adjustRightInd w:val="0"/>
         <w:jc w:val="left"/>
         <w:rPr>
-          <w:rFonts w:ascii="SimSun" w:eastAsia="SimSun" w:hAnsi="SimSun" w:cs="Helvetica"/>
-          <w:kern w:val="0"/>
-          <w:szCs w:val="21"/>
-        </w:rPr>
-      </w:pPr>
-      <w:r>
-        <w:rPr>
-          <w:rFonts w:ascii="SimSun" w:eastAsia="SimSun" w:hAnsi="SimSun" w:cs="Helvetica"/>
-          <w:kern w:val="0"/>
-          <w:szCs w:val="21"/>
-        </w:rPr>
-        <w:t>查医生辛苦了，我回来啦。</w:t>
-      </w:r>
-    </w:p>
-    <w:p>
-      <w:pPr>
-        <w:tabs>
-          <w:tab w:val="left" w:pos="560"/>
-          <w:tab w:val="left" w:pos="1120"/>
-          <w:tab w:val="left" w:pos="1680"/>
-          <w:tab w:val="left" w:pos="2240"/>
-          <w:tab w:val="left" w:pos="2800"/>
-          <w:tab w:val="left" w:pos="3360"/>
-          <w:tab w:val="left" w:pos="3920"/>
-          <w:tab w:val="left" w:pos="4480"/>
-          <w:tab w:val="left" w:pos="5040"/>
-          <w:tab w:val="left" w:pos="5600"/>
-          <w:tab w:val="left" w:pos="6160"/>
-          <w:tab w:val="left" w:pos="6720"/>
-        </w:tabs>
-        <w:autoSpaceDE w:val="0"/>
-        <w:autoSpaceDN w:val="0"/>
-        <w:adjustRightInd w:val="0"/>
-        <w:jc w:val="left"/>
-        <w:rPr>
-          <w:rFonts w:ascii="SimSun" w:eastAsia="SimSun" w:hAnsi="SimSun" w:cs="Helvetica"/>
-          <w:kern w:val="0"/>
-          <w:szCs w:val="21"/>
-        </w:rPr>
-      </w:pPr>
-    </w:p>
-    <w:p>
-      <w:pPr>
-        <w:tabs>
-          <w:tab w:val="left" w:pos="560"/>
-          <w:tab w:val="left" w:pos="1120"/>
-          <w:tab w:val="left" w:pos="1680"/>
-          <w:tab w:val="left" w:pos="2240"/>
-          <w:tab w:val="left" w:pos="2800"/>
-          <w:tab w:val="left" w:pos="3360"/>
-          <w:tab w:val="left" w:pos="3920"/>
-          <w:tab w:val="left" w:pos="4480"/>
-          <w:tab w:val="left" w:pos="5040"/>
-          <w:tab w:val="left" w:pos="5600"/>
-          <w:tab w:val="left" w:pos="6160"/>
-          <w:tab w:val="left" w:pos="6720"/>
-        </w:tabs>
-        <w:autoSpaceDE w:val="0"/>
-        <w:autoSpaceDN w:val="0"/>
-        <w:adjustRightInd w:val="0"/>
-        <w:jc w:val="left"/>
-        <w:rPr>
-          <w:rFonts w:ascii="SimSun" w:eastAsia="SimSun" w:hAnsi="SimSun" w:cs="Helvetica"/>
-          <w:kern w:val="0"/>
-          <w:szCs w:val="21"/>
-        </w:rPr>
-      </w:pPr>
-      <w:r>
-        <w:rPr>
-          <w:rFonts w:ascii="SimSun" w:eastAsia="SimSun" w:hAnsi="SimSun" w:cs="Helvetica" w:hint="eastAsia"/>
+          <w:rFonts w:ascii="宋体" w:eastAsia="宋体" w:hAnsi="宋体" w:cs="Helvetica"/>
+          <w:kern w:val="0"/>
+          <w:szCs w:val="21"/>
+        </w:rPr>
+      </w:pPr>
+      <w:r>
+        <w:rPr>
+          <w:rFonts w:ascii="宋体" w:eastAsia="宋体" w:hAnsi="宋体" w:cs="Helvetica"/>
+          <w:kern w:val="0"/>
+          <w:szCs w:val="21"/>
+        </w:rPr>
+        <w:t>那接下来怎么安排</w:t>
+      </w:r>
+      <w:r>
+        <w:rPr>
+          <w:rFonts w:ascii="宋体" w:eastAsia="宋体" w:hAnsi="宋体" w:cs="Helvetica" w:hint="eastAsia"/>
+          <w:kern w:val="0"/>
+          <w:szCs w:val="21"/>
+        </w:rPr>
+        <w:t>～</w:t>
+      </w:r>
+    </w:p>
+    <w:p>
+      <w:pPr>
+        <w:tabs>
+          <w:tab w:val="left" w:pos="560"/>
+          <w:tab w:val="left" w:pos="1120"/>
+          <w:tab w:val="left" w:pos="1680"/>
+          <w:tab w:val="left" w:pos="2240"/>
+          <w:tab w:val="left" w:pos="2800"/>
+          <w:tab w:val="left" w:pos="3360"/>
+          <w:tab w:val="left" w:pos="3920"/>
+          <w:tab w:val="left" w:pos="4480"/>
+          <w:tab w:val="left" w:pos="5040"/>
+          <w:tab w:val="left" w:pos="5600"/>
+          <w:tab w:val="left" w:pos="6160"/>
+          <w:tab w:val="left" w:pos="6720"/>
+        </w:tabs>
+        <w:autoSpaceDE w:val="0"/>
+        <w:autoSpaceDN w:val="0"/>
+        <w:adjustRightInd w:val="0"/>
+        <w:jc w:val="left"/>
+        <w:rPr>
+          <w:rFonts w:ascii="宋体" w:eastAsia="宋体" w:hAnsi="宋体" w:cs="Helvetica"/>
           <w:color w:val="7030A0"/>
           <w:kern w:val="0"/>
           <w:szCs w:val="21"/>
         </w:rPr>
+      </w:pPr>
+    </w:p>
+    <w:p>
+      <w:pPr>
+        <w:tabs>
+          <w:tab w:val="left" w:pos="560"/>
+          <w:tab w:val="left" w:pos="1120"/>
+          <w:tab w:val="left" w:pos="1680"/>
+          <w:tab w:val="left" w:pos="2240"/>
+          <w:tab w:val="left" w:pos="2800"/>
+          <w:tab w:val="left" w:pos="3360"/>
+          <w:tab w:val="left" w:pos="3920"/>
+          <w:tab w:val="left" w:pos="4480"/>
+          <w:tab w:val="left" w:pos="5040"/>
+          <w:tab w:val="left" w:pos="5600"/>
+          <w:tab w:val="left" w:pos="6160"/>
+          <w:tab w:val="left" w:pos="6720"/>
+        </w:tabs>
+        <w:autoSpaceDE w:val="0"/>
+        <w:autoSpaceDN w:val="0"/>
+        <w:adjustRightInd w:val="0"/>
+        <w:jc w:val="left"/>
+        <w:rPr>
+          <w:rFonts w:ascii="宋体" w:eastAsia="宋体" w:hAnsi="宋体" w:cs="Helvetica"/>
+          <w:kern w:val="0"/>
+          <w:szCs w:val="21"/>
+        </w:rPr>
+      </w:pPr>
+      <w:proofErr w:type="gramStart"/>
+      <w:r>
+        <w:rPr>
+          <w:rFonts w:ascii="宋体" w:eastAsia="宋体" w:hAnsi="宋体" w:cs="Helvetica" w:hint="eastAsia"/>
+          <w:color w:val="7030A0"/>
+          <w:kern w:val="0"/>
+          <w:szCs w:val="21"/>
+        </w:rPr>
         <w:t>查理苏</w:t>
       </w:r>
-      <w:r>
-        <w:rPr>
-          <w:rFonts w:ascii="SimSun" w:eastAsia="SimSun" w:hAnsi="SimSun" w:cs="Helvetica" w:hint="eastAsia"/>
+      <w:proofErr w:type="gramEnd"/>
+      <w:r>
+        <w:rPr>
+          <w:rFonts w:ascii="宋体" w:eastAsia="宋体" w:hAnsi="宋体" w:cs="Helvetica" w:hint="eastAsia"/>
           <w:color w:val="7030A0"/>
           <w:kern w:val="0"/>
           <w:szCs w:val="21"/>
@@ -736,273 +976,14 @@
         <w:adjustRightInd w:val="0"/>
         <w:jc w:val="left"/>
         <w:rPr>
-          <w:rFonts w:ascii="SimSun" w:eastAsia="SimSun" w:hAnsi="SimSun" w:cs="Helvetica"/>
-          <w:kern w:val="0"/>
-          <w:szCs w:val="21"/>
-        </w:rPr>
-      </w:pPr>
-      <w:r>
-        <w:rPr>
-          <w:rFonts w:ascii="SimSun" w:eastAsia="SimSun" w:hAnsi="SimSun" w:cs="Helvetica"/>
-          <w:kern w:val="0"/>
-          <w:szCs w:val="21"/>
-        </w:rPr>
-        <w:t>还以为要更久呢。</w:t>
-      </w:r>
-    </w:p>
-    <w:p>
-      <w:pPr>
-        <w:tabs>
-          <w:tab w:val="left" w:pos="560"/>
-          <w:tab w:val="left" w:pos="1120"/>
-          <w:tab w:val="left" w:pos="1680"/>
-          <w:tab w:val="left" w:pos="2240"/>
-          <w:tab w:val="left" w:pos="2800"/>
-          <w:tab w:val="left" w:pos="3360"/>
-          <w:tab w:val="left" w:pos="3920"/>
-          <w:tab w:val="left" w:pos="4480"/>
-          <w:tab w:val="left" w:pos="5040"/>
-          <w:tab w:val="left" w:pos="5600"/>
-          <w:tab w:val="left" w:pos="6160"/>
-          <w:tab w:val="left" w:pos="6720"/>
-        </w:tabs>
-        <w:autoSpaceDE w:val="0"/>
-        <w:autoSpaceDN w:val="0"/>
-        <w:adjustRightInd w:val="0"/>
-        <w:jc w:val="left"/>
-        <w:rPr>
-          <w:rFonts w:ascii="SimSun" w:eastAsia="SimSun" w:hAnsi="SimSun" w:cs="Helvetica"/>
-          <w:kern w:val="0"/>
-          <w:szCs w:val="21"/>
-        </w:rPr>
-      </w:pPr>
-      <w:r>
-        <w:rPr>
-          <w:rFonts w:ascii="SimSun" w:eastAsia="SimSun" w:hAnsi="SimSun" w:cs="Helvetica"/>
-          <w:kern w:val="0"/>
-          <w:szCs w:val="21"/>
-        </w:rPr>
-        <w:t>果然是抑制不住对我的思念了。</w:t>
-      </w:r>
-    </w:p>
-    <w:p>
-      <w:pPr>
-        <w:tabs>
-          <w:tab w:val="left" w:pos="560"/>
-          <w:tab w:val="left" w:pos="1120"/>
-          <w:tab w:val="left" w:pos="1680"/>
-          <w:tab w:val="left" w:pos="2240"/>
-          <w:tab w:val="left" w:pos="2800"/>
-          <w:tab w:val="left" w:pos="3360"/>
-          <w:tab w:val="left" w:pos="3920"/>
-          <w:tab w:val="left" w:pos="4480"/>
-          <w:tab w:val="left" w:pos="5040"/>
-          <w:tab w:val="left" w:pos="5600"/>
-          <w:tab w:val="left" w:pos="6160"/>
-          <w:tab w:val="left" w:pos="6720"/>
-        </w:tabs>
-        <w:autoSpaceDE w:val="0"/>
-        <w:autoSpaceDN w:val="0"/>
-        <w:adjustRightInd w:val="0"/>
-        <w:jc w:val="left"/>
-        <w:rPr>
-          <w:rFonts w:ascii="SimSun" w:eastAsia="SimSun" w:hAnsi="SimSun" w:cs="Helvetica"/>
-          <w:kern w:val="0"/>
-          <w:szCs w:val="21"/>
-        </w:rPr>
-      </w:pPr>
-    </w:p>
-    <w:p>
-      <w:pPr>
-        <w:tabs>
-          <w:tab w:val="left" w:pos="560"/>
-          <w:tab w:val="left" w:pos="1120"/>
-          <w:tab w:val="left" w:pos="1680"/>
-          <w:tab w:val="left" w:pos="2240"/>
-          <w:tab w:val="left" w:pos="2800"/>
-          <w:tab w:val="left" w:pos="3360"/>
-          <w:tab w:val="left" w:pos="3920"/>
-          <w:tab w:val="left" w:pos="4480"/>
-          <w:tab w:val="left" w:pos="5040"/>
-          <w:tab w:val="left" w:pos="5600"/>
-          <w:tab w:val="left" w:pos="6160"/>
-          <w:tab w:val="left" w:pos="6720"/>
-        </w:tabs>
-        <w:autoSpaceDE w:val="0"/>
-        <w:autoSpaceDN w:val="0"/>
-        <w:adjustRightInd w:val="0"/>
-        <w:jc w:val="left"/>
-        <w:rPr>
-          <w:rFonts w:ascii="SimSun" w:eastAsia="SimSun" w:hAnsi="SimSun" w:cs="Helvetica"/>
-          <w:color w:val="FF0000"/>
-          <w:kern w:val="0"/>
-          <w:szCs w:val="21"/>
-        </w:rPr>
-      </w:pPr>
-      <w:r>
-        <w:rPr>
-          <w:rFonts w:ascii="SimSun" w:eastAsia="SimSun" w:hAnsi="SimSun" w:cs="Helvetica" w:hint="eastAsia"/>
-          <w:color w:val="FF0000"/>
-          <w:kern w:val="0"/>
-          <w:szCs w:val="21"/>
-        </w:rPr>
-        <w:t>我</w:t>
-      </w:r>
-      <w:r>
-        <w:rPr>
-          <w:rFonts w:ascii="SimSun" w:eastAsia="SimSun" w:hAnsi="SimSun" w:cs="Helvetica" w:hint="eastAsia"/>
-          <w:color w:val="FF0000"/>
-          <w:kern w:val="0"/>
-          <w:szCs w:val="21"/>
-        </w:rPr>
-        <w:t>:</w:t>
-      </w:r>
-    </w:p>
-    <w:p>
-      <w:pPr>
-        <w:tabs>
-          <w:tab w:val="left" w:pos="560"/>
-          <w:tab w:val="left" w:pos="1120"/>
-          <w:tab w:val="left" w:pos="1680"/>
-          <w:tab w:val="left" w:pos="2240"/>
-          <w:tab w:val="left" w:pos="2800"/>
-          <w:tab w:val="left" w:pos="3360"/>
-          <w:tab w:val="left" w:pos="3920"/>
-          <w:tab w:val="left" w:pos="4480"/>
-          <w:tab w:val="left" w:pos="5040"/>
-          <w:tab w:val="left" w:pos="5600"/>
-          <w:tab w:val="left" w:pos="6160"/>
-          <w:tab w:val="left" w:pos="6720"/>
-        </w:tabs>
-        <w:autoSpaceDE w:val="0"/>
-        <w:autoSpaceDN w:val="0"/>
-        <w:adjustRightInd w:val="0"/>
-        <w:jc w:val="left"/>
-        <w:rPr>
-          <w:rFonts w:ascii="SimSun" w:eastAsia="SimSun" w:hAnsi="SimSun" w:cs="Helvetica"/>
-          <w:kern w:val="0"/>
-          <w:szCs w:val="21"/>
-        </w:rPr>
-      </w:pPr>
-      <w:r>
-        <w:rPr>
-          <w:rFonts w:ascii="SimSun" w:eastAsia="SimSun" w:hAnsi="SimSun" w:cs="Helvetica"/>
-          <w:kern w:val="0"/>
-          <w:szCs w:val="21"/>
-        </w:rPr>
-        <w:t>那接下来怎么安排</w:t>
-      </w:r>
-      <w:r>
-        <w:rPr>
-          <w:rFonts w:ascii="SimSun" w:eastAsia="SimSun" w:hAnsi="SimSun" w:cs="Helvetica" w:hint="eastAsia"/>
-          <w:kern w:val="0"/>
-          <w:szCs w:val="21"/>
-        </w:rPr>
-        <w:t>～</w:t>
-      </w:r>
-    </w:p>
-    <w:p>
-      <w:pPr>
-        <w:tabs>
-          <w:tab w:val="left" w:pos="560"/>
-          <w:tab w:val="left" w:pos="1120"/>
-          <w:tab w:val="left" w:pos="1680"/>
-          <w:tab w:val="left" w:pos="2240"/>
-          <w:tab w:val="left" w:pos="2800"/>
-          <w:tab w:val="left" w:pos="3360"/>
-          <w:tab w:val="left" w:pos="3920"/>
-          <w:tab w:val="left" w:pos="4480"/>
-          <w:tab w:val="left" w:pos="5040"/>
-          <w:tab w:val="left" w:pos="5600"/>
-          <w:tab w:val="left" w:pos="6160"/>
-          <w:tab w:val="left" w:pos="6720"/>
-        </w:tabs>
-        <w:autoSpaceDE w:val="0"/>
-        <w:autoSpaceDN w:val="0"/>
-        <w:adjustRightInd w:val="0"/>
-        <w:jc w:val="left"/>
-        <w:rPr>
-          <w:rFonts w:ascii="SimSun" w:eastAsia="SimSun" w:hAnsi="SimSun" w:cs="Helvetica"/>
-          <w:color w:val="7030A0"/>
-          <w:kern w:val="0"/>
-          <w:szCs w:val="21"/>
-        </w:rPr>
-      </w:pPr>
-    </w:p>
-    <w:p>
-      <w:pPr>
-        <w:tabs>
-          <w:tab w:val="left" w:pos="560"/>
-          <w:tab w:val="left" w:pos="1120"/>
-          <w:tab w:val="left" w:pos="1680"/>
-          <w:tab w:val="left" w:pos="2240"/>
-          <w:tab w:val="left" w:pos="2800"/>
-          <w:tab w:val="left" w:pos="3360"/>
-          <w:tab w:val="left" w:pos="3920"/>
-          <w:tab w:val="left" w:pos="4480"/>
-          <w:tab w:val="left" w:pos="5040"/>
-          <w:tab w:val="left" w:pos="5600"/>
-          <w:tab w:val="left" w:pos="6160"/>
-          <w:tab w:val="left" w:pos="6720"/>
-        </w:tabs>
-        <w:autoSpaceDE w:val="0"/>
-        <w:autoSpaceDN w:val="0"/>
-        <w:adjustRightInd w:val="0"/>
-        <w:jc w:val="left"/>
-        <w:rPr>
-          <w:rFonts w:ascii="SimSun" w:eastAsia="SimSun" w:hAnsi="SimSun" w:cs="Helvetica"/>
-          <w:kern w:val="0"/>
-          <w:szCs w:val="21"/>
-        </w:rPr>
-      </w:pPr>
-      <w:r>
-        <w:rPr>
-          <w:rFonts w:ascii="SimSun" w:eastAsia="SimSun" w:hAnsi="SimSun" w:cs="Helvetica" w:hint="eastAsia"/>
-          <w:color w:val="7030A0"/>
-          <w:kern w:val="0"/>
-          <w:szCs w:val="21"/>
-        </w:rPr>
-        <w:t>查理苏</w:t>
-      </w:r>
-      <w:r>
-        <w:rPr>
-          <w:rFonts w:ascii="SimSun" w:eastAsia="SimSun" w:hAnsi="SimSun" w:cs="Helvetica" w:hint="eastAsia"/>
-          <w:color w:val="7030A0"/>
-          <w:kern w:val="0"/>
-          <w:szCs w:val="21"/>
-        </w:rPr>
-        <w:t>:</w:t>
-      </w:r>
-    </w:p>
-    <w:p>
-      <w:pPr>
-        <w:tabs>
-          <w:tab w:val="left" w:pos="560"/>
-          <w:tab w:val="left" w:pos="1120"/>
-          <w:tab w:val="left" w:pos="1680"/>
-          <w:tab w:val="left" w:pos="2240"/>
-          <w:tab w:val="left" w:pos="2800"/>
-          <w:tab w:val="left" w:pos="3360"/>
-          <w:tab w:val="left" w:pos="3920"/>
-          <w:tab w:val="left" w:pos="4480"/>
-          <w:tab w:val="left" w:pos="5040"/>
-          <w:tab w:val="left" w:pos="5600"/>
-          <w:tab w:val="left" w:pos="6160"/>
-          <w:tab w:val="left" w:pos="6720"/>
-        </w:tabs>
-        <w:autoSpaceDE w:val="0"/>
-        <w:autoSpaceDN w:val="0"/>
-        <w:adjustRightInd w:val="0"/>
-        <w:jc w:val="left"/>
-        <w:rPr>
-          <w:rFonts w:ascii="SimSun" w:eastAsia="SimSun" w:hAnsi="SimSun" w:cs="Helvetica"/>
-          <w:kern w:val="0"/>
-          <w:szCs w:val="21"/>
-        </w:rPr>
-      </w:pPr>
-      <w:r>
-        <w:rPr>
-          <w:rFonts w:ascii="SimSun" w:eastAsia="SimSun" w:hAnsi="SimSun" w:cs="Helvetica"/>
+          <w:rFonts w:ascii="宋体" w:eastAsia="宋体" w:hAnsi="宋体" w:cs="Helvetica"/>
+          <w:kern w:val="0"/>
+          <w:szCs w:val="21"/>
+        </w:rPr>
+      </w:pPr>
+      <w:r>
+        <w:rPr>
+          <w:rFonts w:ascii="宋体" w:eastAsia="宋体" w:hAnsi="宋体" w:cs="Helvetica"/>
           <w:kern w:val="0"/>
           <w:szCs w:val="21"/>
         </w:rPr>
@@ -1030,33 +1011,18 @@
         <w:adjustRightInd w:val="0"/>
         <w:jc w:val="left"/>
         <w:rPr>
-          <w:rFonts w:ascii="SimSun" w:eastAsia="SimSun" w:hAnsi="SimSun" w:cs="Helvetica"/>
-          <w:kern w:val="0"/>
-          <w:szCs w:val="21"/>
-        </w:rPr>
-      </w:pPr>
-      <w:r>
-        <w:rPr>
-          <w:rFonts w:ascii="SimSun" w:eastAsia="SimSun" w:hAnsi="SimSun" w:cs="Helvetica"/>
+          <w:rFonts w:ascii="宋体" w:eastAsia="宋体" w:hAnsi="宋体" w:cs="Helvetica"/>
+          <w:kern w:val="0"/>
+          <w:szCs w:val="21"/>
+        </w:rPr>
+      </w:pPr>
+      <w:r>
+        <w:rPr>
+          <w:rFonts w:ascii="宋体" w:eastAsia="宋体" w:hAnsi="宋体" w:cs="Helvetica"/>
           <w:kern w:val="0"/>
           <w:szCs w:val="21"/>
         </w:rPr>
         <w:t>除此之外随我的未婚妻喜欢。</w:t>
-      </w:r>
-    </w:p>
-    <w:p>
-      <w:pPr>
-        <w:rPr>
-          <w:rFonts w:ascii="SimSun" w:eastAsia="SimSun" w:hAnsi="SimSun" w:cs="SimSun"/>
-          <w:color w:val="70AD47" w:themeColor="accent6"/>
-        </w:rPr>
-      </w:pPr>
-      <w:r>
-        <w:rPr>
-          <w:rFonts w:ascii="SimSun" w:eastAsia="SimSun" w:hAnsi="SimSun" w:cs="SimSun" w:hint="eastAsia"/>
-          <w:color w:val="70AD47" w:themeColor="accent6"/>
-        </w:rPr>
-        <w:t>区域结束</w:t>
       </w:r>
     </w:p>
     <w:p/>
@@ -1497,7 +1463,7 @@
     <w:lsdException w:name="Unresolved Mention" w:semiHidden="1" w:unhideWhenUsed="1"/>
     <w:lsdException w:name="Smart Link" w:semiHidden="1" w:unhideWhenUsed="1"/>
   </w:latentStyles>
-  <w:style w:type="paragraph" w:default="1" w:styleId="Normal">
+  <w:style w:type="paragraph" w:default="1" w:styleId="a">
     <w:name w:val="Normal"/>
     <w:qFormat/>
     <w:rsid w:val="00280632"/>
@@ -1511,13 +1477,13 @@
       <w:szCs w:val="24"/>
     </w:rPr>
   </w:style>
-  <w:style w:type="character" w:default="1" w:styleId="DefaultParagraphFont">
+  <w:style w:type="character" w:default="1" w:styleId="a0">
     <w:name w:val="Default Paragraph Font"/>
     <w:uiPriority w:val="1"/>
     <w:semiHidden/>
     <w:unhideWhenUsed/>
   </w:style>
-  <w:style w:type="table" w:default="1" w:styleId="TableNormal">
+  <w:style w:type="table" w:default="1" w:styleId="a1">
     <w:name w:val="Normal Table"/>
     <w:uiPriority w:val="99"/>
     <w:semiHidden/>
@@ -1532,16 +1498,16 @@
       </w:tblCellMar>
     </w:tblPr>
   </w:style>
-  <w:style w:type="numbering" w:default="1" w:styleId="NoList">
+  <w:style w:type="numbering" w:default="1" w:styleId="a2">
     <w:name w:val="No List"/>
     <w:uiPriority w:val="99"/>
     <w:semiHidden/>
     <w:unhideWhenUsed/>
   </w:style>
-  <w:style w:type="paragraph" w:styleId="Header">
+  <w:style w:type="paragraph" w:styleId="a3">
     <w:name w:val="header"/>
-    <w:basedOn w:val="Normal"/>
-    <w:link w:val="HeaderChar"/>
+    <w:basedOn w:val="a"/>
+    <w:link w:val="a4"/>
     <w:uiPriority w:val="99"/>
     <w:unhideWhenUsed/>
     <w:rsid w:val="00375D77"/>
@@ -1558,10 +1524,10 @@
       <w:szCs w:val="18"/>
     </w:rPr>
   </w:style>
-  <w:style w:type="character" w:customStyle="1" w:styleId="HeaderChar">
-    <w:name w:val="Header Char"/>
-    <w:basedOn w:val="DefaultParagraphFont"/>
-    <w:link w:val="Header"/>
+  <w:style w:type="character" w:customStyle="1" w:styleId="a4">
+    <w:name w:val="页眉 字符"/>
+    <w:basedOn w:val="a0"/>
+    <w:link w:val="a3"/>
     <w:uiPriority w:val="99"/>
     <w:rsid w:val="00375D77"/>
     <w:rPr>
@@ -1570,10 +1536,10 @@
       <w:szCs w:val="18"/>
     </w:rPr>
   </w:style>
-  <w:style w:type="paragraph" w:styleId="Footer">
+  <w:style w:type="paragraph" w:styleId="a5">
     <w:name w:val="footer"/>
-    <w:basedOn w:val="Normal"/>
-    <w:link w:val="FooterChar"/>
+    <w:basedOn w:val="a"/>
+    <w:link w:val="a6"/>
     <w:uiPriority w:val="99"/>
     <w:unhideWhenUsed/>
     <w:rsid w:val="00375D77"/>
@@ -1590,10 +1556,10 @@
       <w:szCs w:val="18"/>
     </w:rPr>
   </w:style>
-  <w:style w:type="character" w:customStyle="1" w:styleId="FooterChar">
-    <w:name w:val="Footer Char"/>
-    <w:basedOn w:val="DefaultParagraphFont"/>
-    <w:link w:val="Footer"/>
+  <w:style w:type="character" w:customStyle="1" w:styleId="a6">
+    <w:name w:val="页脚 字符"/>
+    <w:basedOn w:val="a0"/>
+    <w:link w:val="a5"/>
     <w:uiPriority w:val="99"/>
     <w:rsid w:val="00375D77"/>
     <w:rPr>

</xml_diff>